<commit_message>
Progress Add content in tesis
</commit_message>
<xml_diff>
--- a/Pascasarjana_PC Kantor/Thesis/Template-Tesis-v2.docx
+++ b/Pascasarjana_PC Kantor/Thesis/Template-Tesis-v2.docx
@@ -830,29 +830,144 @@
               <w:rPr>
                 <w:sz w:val="24"/>
                 <w:szCs w:val="24"/>
+                <w:lang w:val="en-ID"/>
               </w:rPr>
             </w:pPr>
+            <w:proofErr w:type="spellStart"/>
             <w:r>
               <w:rPr>
                 <w:sz w:val="24"/>
                 <w:szCs w:val="24"/>
+                <w:lang w:val="en-ID"/>
               </w:rPr>
-              <w:t>ANALISIS SINYAL EEG TERHADAP PEMILIHAN KATA</w:t>
+              <w:t>Analisis</w:t>
             </w:r>
+            <w:proofErr w:type="spellEnd"/>
             <w:r>
               <w:rPr>
                 <w:sz w:val="24"/>
                 <w:szCs w:val="24"/>
+                <w:lang w:val="en-ID"/>
               </w:rPr>
               <w:t xml:space="preserve"> </w:t>
             </w:r>
+            <w:proofErr w:type="spellStart"/>
             <w:r>
               <w:rPr>
                 <w:sz w:val="24"/>
                 <w:szCs w:val="24"/>
+                <w:lang w:val="en-ID"/>
               </w:rPr>
-              <w:t>ADIKSI PADA REMAJA MENGGUNAKAN METODE EVENT RELATED POTENTIAL</w:t>
+              <w:t>Sinyal</w:t>
             </w:r>
+            <w:proofErr w:type="spellEnd"/>
+            <w:r>
+              <w:rPr>
+                <w:sz w:val="24"/>
+                <w:szCs w:val="24"/>
+                <w:lang w:val="en-ID"/>
+              </w:rPr>
+              <w:t xml:space="preserve"> EEG </w:t>
+            </w:r>
+            <w:proofErr w:type="spellStart"/>
+            <w:r>
+              <w:rPr>
+                <w:sz w:val="24"/>
+                <w:szCs w:val="24"/>
+                <w:lang w:val="en-ID"/>
+              </w:rPr>
+              <w:t>Terhadap</w:t>
+            </w:r>
+            <w:proofErr w:type="spellEnd"/>
+            <w:r>
+              <w:rPr>
+                <w:sz w:val="24"/>
+                <w:szCs w:val="24"/>
+                <w:lang w:val="en-ID"/>
+              </w:rPr>
+              <w:t xml:space="preserve"> </w:t>
+            </w:r>
+            <w:proofErr w:type="spellStart"/>
+            <w:r>
+              <w:rPr>
+                <w:sz w:val="24"/>
+                <w:szCs w:val="24"/>
+                <w:lang w:val="en-ID"/>
+              </w:rPr>
+              <w:t>Pemilihan</w:t>
+            </w:r>
+            <w:proofErr w:type="spellEnd"/>
+            <w:r>
+              <w:rPr>
+                <w:sz w:val="24"/>
+                <w:szCs w:val="24"/>
+                <w:lang w:val="en-ID"/>
+              </w:rPr>
+              <w:t xml:space="preserve"> Kata </w:t>
+            </w:r>
+            <w:proofErr w:type="spellStart"/>
+            <w:r>
+              <w:rPr>
+                <w:sz w:val="24"/>
+                <w:szCs w:val="24"/>
+                <w:lang w:val="en-ID"/>
+              </w:rPr>
+              <w:t>Adiksi</w:t>
+            </w:r>
+            <w:proofErr w:type="spellEnd"/>
+            <w:r>
+              <w:rPr>
+                <w:sz w:val="24"/>
+                <w:szCs w:val="24"/>
+                <w:lang w:val="en-ID"/>
+              </w:rPr>
+              <w:t xml:space="preserve"> Pada </w:t>
+            </w:r>
+            <w:proofErr w:type="spellStart"/>
+            <w:r>
+              <w:rPr>
+                <w:sz w:val="24"/>
+                <w:szCs w:val="24"/>
+                <w:lang w:val="en-ID"/>
+              </w:rPr>
+              <w:t>Remaja</w:t>
+            </w:r>
+            <w:proofErr w:type="spellEnd"/>
+            <w:r>
+              <w:rPr>
+                <w:sz w:val="24"/>
+                <w:szCs w:val="24"/>
+                <w:lang w:val="en-ID"/>
+              </w:rPr>
+              <w:t xml:space="preserve"> </w:t>
+            </w:r>
+            <w:proofErr w:type="spellStart"/>
+            <w:r>
+              <w:rPr>
+                <w:sz w:val="24"/>
+                <w:szCs w:val="24"/>
+                <w:lang w:val="en-ID"/>
+              </w:rPr>
+              <w:t>Menggunakan</w:t>
+            </w:r>
+            <w:proofErr w:type="spellEnd"/>
+            <w:r>
+              <w:rPr>
+                <w:sz w:val="24"/>
+                <w:szCs w:val="24"/>
+                <w:lang w:val="en-ID"/>
+              </w:rPr>
+              <w:t xml:space="preserve"> Metode Event Related Potential</w:t>
+            </w:r>
+          </w:p>
+          <w:p>
+            <w:pPr>
+              <w:spacing w:line="360" w:lineRule="auto"/>
+              <w:rPr>
+                <w:sz w:val="24"/>
+                <w:szCs w:val="24"/>
+              </w:rPr>
+            </w:pPr>
           </w:p>
         </w:tc>
       </w:tr>
@@ -1002,14 +1117,7 @@
           <w:sz w:val="24"/>
           <w:szCs w:val="24"/>
         </w:rPr>
-        <w:t>0</w:t>
-      </w:r>
-      <w:r>
-        <w:rPr>
-          <w:sz w:val="24"/>
-          <w:szCs w:val="24"/>
-        </w:rPr>
-        <w:t>5</w:t>
+        <w:t>09</w:t>
       </w:r>
       <w:r>
         <w:rPr>
@@ -1042,12 +1150,12 @@
     </w:p>
     <w:tbl>
       <w:tblPr>
-        <w:tblW w:w="8505" w:type="dxa"/>
+        <w:tblW w:w="8510" w:type="dxa"/>
         <w:jc w:val="center"/>
         <w:tblLook w:val="04A0" w:firstRow="1" w:lastRow="0" w:firstColumn="1" w:lastColumn="0" w:noHBand="0" w:noVBand="1"/>
       </w:tblPr>
       <w:tblGrid>
-        <w:gridCol w:w="3964"/>
+        <w:gridCol w:w="3969"/>
         <w:gridCol w:w="4541"/>
       </w:tblGrid>
       <w:tr>
@@ -1057,7 +1165,7 @@
         </w:trPr>
         <w:tc>
           <w:tcPr>
-            <w:tcW w:w="3964" w:type="dxa"/>
+            <w:tcW w:w="3969" w:type="dxa"/>
           </w:tcPr>
           <w:p>
             <w:pPr>
@@ -1107,7 +1215,7 @@
         </w:trPr>
         <w:tc>
           <w:tcPr>
-            <w:tcW w:w="3964" w:type="dxa"/>
+            <w:tcW w:w="3969" w:type="dxa"/>
           </w:tcPr>
           <w:p>
             <w:pPr>
@@ -1141,7 +1249,7 @@
         </w:trPr>
         <w:tc>
           <w:tcPr>
-            <w:tcW w:w="3964" w:type="dxa"/>
+            <w:tcW w:w="3969" w:type="dxa"/>
           </w:tcPr>
           <w:p>
             <w:pPr>
@@ -1158,7 +1266,7 @@
                 <w:szCs w:val="24"/>
                 <w:lang w:val="en-ID"/>
               </w:rPr>
-              <w:t>Dr. Ir. Karel Octavianus Bachri, S.T.,</w:t>
+              <w:t xml:space="preserve">Dr. Ir. Karel Octavianus Bachri, </w:t>
             </w:r>
             <w:r>
               <w:rPr>
@@ -1166,22 +1274,7 @@
                 <w:szCs w:val="24"/>
                 <w:lang w:val="en-ID"/>
               </w:rPr>
-              <w:t xml:space="preserve"> </w:t>
-            </w:r>
-            <w:r>
-              <w:rPr>
-                <w:sz w:val="24"/>
-                <w:szCs w:val="24"/>
-                <w:lang w:val="en-ID"/>
-              </w:rPr>
-              <w:t>M.T.</w:t>
-            </w:r>
-            <w:r>
-              <w:rPr>
-                <w:sz w:val="24"/>
-                <w:szCs w:val="24"/>
-              </w:rPr>
-              <w:t xml:space="preserve"> </w:t>
+              <w:t>IPM.</w:t>
             </w:r>
           </w:p>
         </w:tc>
@@ -1192,6 +1285,7 @@
           <w:p>
             <w:pPr>
               <w:spacing w:line="360" w:lineRule="auto"/>
+              <w:jc w:val="center"/>
               <w:rPr>
                 <w:sz w:val="24"/>
                 <w:szCs w:val="24"/>
@@ -1201,40 +1295,9 @@
               <w:rPr>
                 <w:sz w:val="24"/>
                 <w:szCs w:val="24"/>
-              </w:rPr>
-              <w:t xml:space="preserve"> </w:t>
-            </w:r>
-            <w:r>
-              <w:rPr>
-                <w:sz w:val="24"/>
-                <w:szCs w:val="24"/>
                 <w:lang w:val="en-ID"/>
               </w:rPr>
-              <w:t>Dr. Ir. Catherine Olivia Sereati, S.T.,</w:t>
-            </w:r>
-            <w:r>
-              <w:rPr>
-                <w:sz w:val="24"/>
-                <w:szCs w:val="24"/>
-                <w:lang w:val="en-ID"/>
-              </w:rPr>
-              <w:t xml:space="preserve"> </w:t>
-            </w:r>
-            <w:r>
-              <w:rPr>
-                <w:sz w:val="24"/>
-                <w:szCs w:val="24"/>
-                <w:lang w:val="en-ID"/>
-              </w:rPr>
-              <w:t>M.T</w:t>
-            </w:r>
-            <w:r>
-              <w:rPr>
-                <w:sz w:val="24"/>
-                <w:szCs w:val="24"/>
-                <w:lang w:val="en-ID"/>
-              </w:rPr>
-              <w:t>.</w:t>
+              <w:t>Dr. Ir. Catherine Olivia Sereati</w:t>
             </w:r>
           </w:p>
         </w:tc>
@@ -1398,7 +1461,6 @@
         </w:rPr>
         <w:t xml:space="preserve">Judul Tesis: </w:t>
       </w:r>
-      <w:proofErr w:type="spellStart"/>
       <w:r>
         <w:rPr>
           <w:sz w:val="24"/>
@@ -1411,9 +1473,15 @@
           <w:sz w:val="24"/>
           <w:szCs w:val="24"/>
         </w:rPr>
+        <w:t>na</w:t>
+      </w:r>
+      <w:r>
+        <w:rPr>
+          <w:sz w:val="24"/>
+          <w:szCs w:val="24"/>
+        </w:rPr>
         <w:t>lisis</w:t>
       </w:r>
-      <w:proofErr w:type="spellEnd"/>
       <w:r>
         <w:rPr>
           <w:sz w:val="24"/>
@@ -2429,7 +2497,7 @@
           <w:sz w:val="24"/>
           <w:szCs w:val="24"/>
         </w:rPr>
-        <w:t>05</w:t>
+        <w:t>09</w:t>
       </w:r>
       <w:r>
         <w:rPr>
@@ -18980,6 +19048,7 @@
       </w:r>
       <w:bookmarkEnd w:id="32"/>
     </w:p>
+    <w:p/>
     <w:p>
       <w:pPr>
         <w:pStyle w:val="Heading3"/>
@@ -19005,6 +19074,7 @@
       </w:r>
       <w:bookmarkEnd w:id="33"/>
     </w:p>
+    <w:p/>
     <w:p>
       <w:pPr>
         <w:pStyle w:val="BodyText"/>
@@ -20784,7 +20854,14 @@
         <w:rPr>
           <w:lang w:val="en-ID"/>
         </w:rPr>
-        <w:t xml:space="preserve"> 4 </w:t>
+        <w:t xml:space="preserve"> </w:t>
+      </w:r>
+      <w:r>
+        <w:rPr>
+          <w:lang w:val="en-ID"/>
+        </w:rPr>
+        <w:lastRenderedPageBreak/>
+        <w:t xml:space="preserve">4 </w:t>
       </w:r>
       <w:proofErr w:type="spellStart"/>
       <w:r>
@@ -20987,7 +21064,6 @@
         <w:rPr>
           <w:lang w:val="en-ID"/>
         </w:rPr>
-        <w:lastRenderedPageBreak/>
         <w:t>Untuk</w:t>
       </w:r>
       <w:proofErr w:type="spellEnd"/>
@@ -22111,6 +22187,7 @@
       </w:r>
       <w:bookmarkEnd w:id="35"/>
     </w:p>
+    <w:p/>
     <w:p>
       <w:pPr>
         <w:pStyle w:val="BodyText"/>
@@ -22635,6 +22712,7 @@
         <w:rPr>
           <w:lang w:val="en-ID"/>
         </w:rPr>
+        <w:lastRenderedPageBreak/>
         <w:t>menggunakan</w:t>
       </w:r>
       <w:proofErr w:type="spellEnd"/>
@@ -22985,7 +23063,6 @@
         <w:rPr>
           <w:lang w:val="en-ID"/>
         </w:rPr>
-        <w:lastRenderedPageBreak/>
         <w:t>perilaku</w:t>
       </w:r>
       <w:proofErr w:type="spellEnd"/>
@@ -24006,7 +24083,6 @@
         <w:ind w:left="851" w:hanging="851"/>
         <w:rPr>
           <w:rFonts w:cs="Times New Roman"/>
-          <w:b w:val="0"/>
           <w:bCs/>
           <w:color w:val="auto"/>
           <w:szCs w:val="24"/>
@@ -24024,6 +24100,7 @@
       </w:r>
       <w:bookmarkEnd w:id="36"/>
     </w:p>
+    <w:p/>
     <w:p>
       <w:pPr>
         <w:pStyle w:val="Heading3"/>
@@ -24433,7 +24510,11 @@
       </w:r>
       <w:proofErr w:type="spellEnd"/>
       <w:r>
-        <w:t xml:space="preserve"> EEG berbasis kompleksitas neural sebagai alat objektif untuk diagnosis adiksi dan pemantauan perkembangan terapi</w:t>
+        <w:t xml:space="preserve"> EEG berbasis kompleksitas neural sebagai alat objektif untuk diagnosis adiksi dan pemantauan perkembangan </w:t>
+      </w:r>
+      <w:r>
+        <w:lastRenderedPageBreak/>
+        <w:t>terapi</w:t>
       </w:r>
       <w:r>
         <w:t xml:space="preserve"> </w:t>
@@ -24518,7 +24599,6 @@
           <w:i/>
           <w:iCs/>
         </w:rPr>
-        <w:lastRenderedPageBreak/>
         <w:t xml:space="preserve">Internet </w:t>
       </w:r>
       <w:proofErr w:type="spellStart"/>
@@ -24635,6 +24715,13 @@
       <w:r>
         <w:t>.</w:t>
       </w:r>
+    </w:p>
+    <w:p>
+      <w:pPr>
+        <w:pStyle w:val="BodyText"/>
+        <w:spacing w:before="1"/>
+        <w:ind w:right="3" w:firstLine="851"/>
+      </w:pPr>
     </w:p>
     <w:p>
       <w:pPr>
@@ -24827,7 +24914,11 @@
       </w:r>
       <w:proofErr w:type="spellEnd"/>
       <w:r>
-        <w:t>, yaitu cara kerja otak yang terus-menerus membuat prediksi tentang makna kata dan kemudian memperbaruinya ketika informasi yang diterima tidak sesuai dengan perkiraan</w:t>
+        <w:t xml:space="preserve">, yaitu </w:t>
+      </w:r>
+      <w:r>
+        <w:lastRenderedPageBreak/>
+        <w:t>cara kerja otak yang terus-menerus membuat prediksi tentang makna kata dan kemudian memperbaruinya ketika informasi yang diterima tidak sesuai dengan perkiraan</w:t>
       </w:r>
       <w:r>
         <w:t xml:space="preserve"> </w:t>
@@ -24857,11 +24948,7 @@
         <w:t xml:space="preserve"> </w:t>
       </w:r>
       <w:r>
-        <w:t xml:space="preserve">N400 dipandang sebagai sinyal kesalahan prediksi makna yang muncul saat otak menemukan kata yang sulit dipahami atau tidak sesuai dengan </w:t>
-      </w:r>
-      <w:r>
-        <w:lastRenderedPageBreak/>
-        <w:t xml:space="preserve">konteks. </w:t>
+        <w:t xml:space="preserve">N400 dipandang sebagai sinyal kesalahan prediksi makna yang muncul saat otak menemukan kata yang sulit dipahami atau tidak sesuai dengan konteks. </w:t>
       </w:r>
       <w:r>
         <w:t>Secara keseluruhan, N400 berperan penting sebagai penanda proses pemaknaan kata.</w:t>
@@ -30389,7 +30476,7 @@
           <w:noProof/>
         </w:rPr>
         <w:drawing>
-          <wp:inline distT="0" distB="0" distL="0" distR="0" wp14:anchorId="1BCB381C" wp14:editId="1CF05D75">
+          <wp:inline distT="0" distB="0" distL="0" distR="0" wp14:anchorId="1BCB381C" wp14:editId="440DDCDD">
             <wp:extent cx="3938954" cy="3488686"/>
             <wp:effectExtent l="0" t="0" r="4445" b="0"/>
             <wp:docPr id="1164941434" name="Picture 6"/>
@@ -31213,7 +31300,7 @@
           <w:noProof/>
         </w:rPr>
         <w:drawing>
-          <wp:inline distT="0" distB="0" distL="0" distR="0" wp14:anchorId="2AA4BDFA" wp14:editId="1B120256">
+          <wp:inline distT="0" distB="0" distL="0" distR="0" wp14:anchorId="2AA4BDFA" wp14:editId="45C57B09">
             <wp:extent cx="3973286" cy="2649006"/>
             <wp:effectExtent l="0" t="0" r="8255" b="0"/>
             <wp:docPr id="2126518032" name="Picture 5"/>
@@ -31815,7 +31902,7 @@
           <w:noProof/>
         </w:rPr>
         <w:drawing>
-          <wp:inline distT="0" distB="0" distL="0" distR="0" wp14:anchorId="0A56C176" wp14:editId="3C581B09">
+          <wp:inline distT="0" distB="0" distL="0" distR="0" wp14:anchorId="0A56C176" wp14:editId="04302343">
             <wp:extent cx="3938954" cy="2626961"/>
             <wp:effectExtent l="0" t="0" r="4445" b="2540"/>
             <wp:docPr id="2103896948" name="Picture 2" descr="A graph with blue lines&#10;&#10;AI-generated content may be incorrect."/>
@@ -33190,6 +33277,7 @@
         <w:adjustRightInd w:val="0"/>
         <w:spacing w:line="360" w:lineRule="auto"/>
         <w:ind w:left="640" w:hanging="640"/>
+        <w:jc w:val="both"/>
         <w:rPr>
           <w:noProof/>
           <w:sz w:val="24"/>
@@ -33241,6 +33329,7 @@
         <w:adjustRightInd w:val="0"/>
         <w:spacing w:line="360" w:lineRule="auto"/>
         <w:ind w:left="640" w:hanging="640"/>
+        <w:jc w:val="both"/>
         <w:rPr>
           <w:noProof/>
           <w:sz w:val="24"/>
@@ -33299,6 +33388,7 @@
         <w:adjustRightInd w:val="0"/>
         <w:spacing w:line="360" w:lineRule="auto"/>
         <w:ind w:left="640" w:hanging="640"/>
+        <w:jc w:val="both"/>
         <w:rPr>
           <w:noProof/>
           <w:sz w:val="24"/>
@@ -33357,6 +33447,7 @@
         <w:adjustRightInd w:val="0"/>
         <w:spacing w:line="360" w:lineRule="auto"/>
         <w:ind w:left="640" w:hanging="640"/>
+        <w:jc w:val="both"/>
         <w:rPr>
           <w:noProof/>
           <w:sz w:val="24"/>
@@ -33415,6 +33506,7 @@
         <w:adjustRightInd w:val="0"/>
         <w:spacing w:line="360" w:lineRule="auto"/>
         <w:ind w:left="640" w:hanging="640"/>
+        <w:jc w:val="both"/>
         <w:rPr>
           <w:noProof/>
           <w:sz w:val="24"/>
@@ -33457,6 +33549,7 @@
         <w:adjustRightInd w:val="0"/>
         <w:spacing w:line="360" w:lineRule="auto"/>
         <w:ind w:left="640" w:hanging="640"/>
+        <w:jc w:val="both"/>
         <w:rPr>
           <w:noProof/>
           <w:sz w:val="24"/>
@@ -33515,6 +33608,7 @@
         <w:adjustRightInd w:val="0"/>
         <w:spacing w:line="360" w:lineRule="auto"/>
         <w:ind w:left="640" w:hanging="640"/>
+        <w:jc w:val="both"/>
         <w:rPr>
           <w:noProof/>
           <w:sz w:val="24"/>
@@ -33557,6 +33651,7 @@
         <w:adjustRightInd w:val="0"/>
         <w:spacing w:line="360" w:lineRule="auto"/>
         <w:ind w:left="640" w:hanging="640"/>
+        <w:jc w:val="both"/>
         <w:rPr>
           <w:noProof/>
           <w:sz w:val="24"/>
@@ -33599,6 +33694,7 @@
         <w:adjustRightInd w:val="0"/>
         <w:spacing w:line="360" w:lineRule="auto"/>
         <w:ind w:left="640" w:hanging="640"/>
+        <w:jc w:val="both"/>
         <w:rPr>
           <w:noProof/>
           <w:sz w:val="24"/>
@@ -33649,6 +33745,7 @@
         <w:adjustRightInd w:val="0"/>
         <w:spacing w:line="360" w:lineRule="auto"/>
         <w:ind w:left="640" w:hanging="640"/>
+        <w:jc w:val="both"/>
         <w:rPr>
           <w:noProof/>
           <w:sz w:val="24"/>
@@ -33691,6 +33788,7 @@
         <w:adjustRightInd w:val="0"/>
         <w:spacing w:line="360" w:lineRule="auto"/>
         <w:ind w:left="640" w:hanging="640"/>
+        <w:jc w:val="both"/>
         <w:rPr>
           <w:noProof/>
           <w:sz w:val="24"/>
@@ -33733,6 +33831,7 @@
         <w:adjustRightInd w:val="0"/>
         <w:spacing w:line="360" w:lineRule="auto"/>
         <w:ind w:left="640" w:hanging="640"/>
+        <w:jc w:val="both"/>
         <w:rPr>
           <w:noProof/>
           <w:sz w:val="24"/>
@@ -33791,6 +33890,7 @@
         <w:adjustRightInd w:val="0"/>
         <w:spacing w:line="360" w:lineRule="auto"/>
         <w:ind w:left="640" w:hanging="640"/>
+        <w:jc w:val="both"/>
         <w:rPr>
           <w:noProof/>
           <w:sz w:val="24"/>
@@ -33849,6 +33949,7 @@
         <w:adjustRightInd w:val="0"/>
         <w:spacing w:line="360" w:lineRule="auto"/>
         <w:ind w:left="640" w:hanging="640"/>
+        <w:jc w:val="both"/>
         <w:rPr>
           <w:noProof/>
           <w:sz w:val="24"/>
@@ -33891,6 +33992,7 @@
         <w:adjustRightInd w:val="0"/>
         <w:spacing w:line="360" w:lineRule="auto"/>
         <w:ind w:left="640" w:hanging="640"/>
+        <w:jc w:val="both"/>
         <w:rPr>
           <w:noProof/>
           <w:sz w:val="24"/>
@@ -33933,6 +34035,7 @@
         <w:adjustRightInd w:val="0"/>
         <w:spacing w:line="360" w:lineRule="auto"/>
         <w:ind w:left="640" w:hanging="640"/>
+        <w:jc w:val="both"/>
         <w:rPr>
           <w:noProof/>
           <w:sz w:val="24"/>
@@ -33975,6 +34078,7 @@
         <w:adjustRightInd w:val="0"/>
         <w:spacing w:line="360" w:lineRule="auto"/>
         <w:ind w:left="640" w:hanging="640"/>
+        <w:jc w:val="both"/>
         <w:rPr>
           <w:noProof/>
           <w:sz w:val="24"/>
@@ -34017,6 +34121,7 @@
         <w:adjustRightInd w:val="0"/>
         <w:spacing w:line="360" w:lineRule="auto"/>
         <w:ind w:left="640" w:hanging="640"/>
+        <w:jc w:val="both"/>
         <w:rPr>
           <w:noProof/>
           <w:sz w:val="24"/>
@@ -34035,7 +34140,7 @@
           <w:sz w:val="24"/>
         </w:rPr>
         <w:tab/>
-        <w:t xml:space="preserve">T. M. Sulistiyo, Y. J. Nur Pratama, I. Wijayanto, S. Sa’idah, S. Hadiyoso, and A. N. Khasanah, “Electroencephalogram Signal Denoising in </w:t>
+        <w:t xml:space="preserve">T. M. Sulistiyo, Y. J. Nur Pratama, I. Wijayanto, S. Sa’idah, S. Hadiyoso, and A. N. Khasanah, “Electroencephalogram Signal Denoising in Individual </w:t>
       </w:r>
       <w:r>
         <w:rPr>
@@ -34043,7 +34148,7 @@
           <w:sz w:val="24"/>
         </w:rPr>
         <w:lastRenderedPageBreak/>
-        <w:t xml:space="preserve">Individual Cognitive Ability Measurement Using Independent Component Analysis,” in </w:t>
+        <w:t xml:space="preserve">Cognitive Ability Measurement Using Independent Component Analysis,” in </w:t>
       </w:r>
       <w:r>
         <w:rPr>
@@ -34067,6 +34172,7 @@
         <w:adjustRightInd w:val="0"/>
         <w:spacing w:line="360" w:lineRule="auto"/>
         <w:ind w:left="640" w:hanging="640"/>
+        <w:jc w:val="both"/>
         <w:rPr>
           <w:noProof/>
           <w:sz w:val="24"/>
@@ -34093,6 +34199,7 @@
         <w:adjustRightInd w:val="0"/>
         <w:spacing w:line="360" w:lineRule="auto"/>
         <w:ind w:left="640" w:hanging="640"/>
+        <w:jc w:val="both"/>
         <w:rPr>
           <w:noProof/>
           <w:sz w:val="24"/>
@@ -34135,6 +34242,7 @@
         <w:adjustRightInd w:val="0"/>
         <w:spacing w:line="360" w:lineRule="auto"/>
         <w:ind w:left="640" w:hanging="640"/>
+        <w:jc w:val="both"/>
         <w:rPr>
           <w:noProof/>
           <w:sz w:val="24"/>
@@ -34177,6 +34285,7 @@
         <w:adjustRightInd w:val="0"/>
         <w:spacing w:line="360" w:lineRule="auto"/>
         <w:ind w:left="640" w:hanging="640"/>
+        <w:jc w:val="both"/>
         <w:rPr>
           <w:noProof/>
           <w:sz w:val="24"/>
@@ -34358,6 +34467,7 @@
           <w:b/>
           <w:bCs/>
         </w:rPr>
+        <w:lastRenderedPageBreak/>
         <w:t>LAMPIRAN</w:t>
       </w:r>
     </w:p>
@@ -34595,564 +34705,6 @@
           <w:szCs w:val="20"/>
         </w:rPr>
       </w:pPr>
-      <w:r>
-        <w:rPr>
-          <w:sz w:val="20"/>
-          <w:szCs w:val="20"/>
-        </w:rPr>
-        <w:t xml:space="preserve"> </w:t>
-      </w:r>
-    </w:p>
-    <w:p>
-      <w:pPr>
-        <w:pStyle w:val="BodyText"/>
-        <w:numPr>
-          <w:ilvl w:val="0"/>
-          <w:numId w:val="40"/>
-        </w:numPr>
-        <w:ind w:left="709" w:hanging="720"/>
-      </w:pPr>
-      <w:r>
-        <w:lastRenderedPageBreak/>
-        <w:t>Proses perekaman sinyal EE</w:t>
-      </w:r>
-      <w:r>
-        <w:t>G</w:t>
-      </w:r>
-    </w:p>
-    <w:p>
-      <w:pPr>
-        <w:pStyle w:val="BodyText"/>
-        <w:jc w:val="center"/>
-      </w:pPr>
-      <w:r>
-        <w:rPr>
-          <w:noProof/>
-        </w:rPr>
-        <w:drawing>
-          <wp:inline distT="0" distB="0" distL="0" distR="0" wp14:anchorId="69DD535A" wp14:editId="483278FE">
-            <wp:extent cx="3642758" cy="2732183"/>
-            <wp:effectExtent l="0" t="0" r="0" b="0"/>
-            <wp:docPr id="51" name="Picture 51"/>
-            <wp:cNvGraphicFramePr>
-              <a:graphicFrameLocks xmlns:a="http://schemas.openxmlformats.org/drawingml/2006/main" noChangeAspect="1"/>
-            </wp:cNvGraphicFramePr>
-            <a:graphic xmlns:a="http://schemas.openxmlformats.org/drawingml/2006/main">
-              <a:graphicData uri="http://schemas.openxmlformats.org/drawingml/2006/picture">
-                <pic:pic xmlns:pic="http://schemas.openxmlformats.org/drawingml/2006/picture">
-                  <pic:nvPicPr>
-                    <pic:cNvPr id="0" name="Picture 51"/>
-                    <pic:cNvPicPr/>
-                  </pic:nvPicPr>
-                  <pic:blipFill>
-                    <a:blip r:embed="rId29" cstate="print">
-                      <a:extLst>
-                        <a:ext uri="{28A0092B-C50C-407E-A947-70E740481C1C}">
-                          <a14:useLocalDpi xmlns:a14="http://schemas.microsoft.com/office/drawing/2010/main" val="0"/>
-                        </a:ext>
-                      </a:extLst>
-                    </a:blip>
-                    <a:stretch>
-                      <a:fillRect/>
-                    </a:stretch>
-                  </pic:blipFill>
-                  <pic:spPr>
-                    <a:xfrm>
-                      <a:off x="0" y="0"/>
-                      <a:ext cx="3642758" cy="2732183"/>
-                    </a:xfrm>
-                    <a:prstGeom prst="rect">
-                      <a:avLst/>
-                    </a:prstGeom>
-                  </pic:spPr>
-                </pic:pic>
-              </a:graphicData>
-            </a:graphic>
-          </wp:inline>
-        </w:drawing>
-      </w:r>
-      <w:bookmarkStart w:id="85" w:name="_Toc137462325"/>
-    </w:p>
-    <w:p>
-      <w:pPr>
-        <w:pStyle w:val="BodyText"/>
-        <w:jc w:val="center"/>
-        <w:rPr>
-          <w:i/>
-          <w:iCs/>
-          <w:sz w:val="20"/>
-          <w:szCs w:val="20"/>
-        </w:rPr>
-      </w:pPr>
-      <w:r>
-        <w:rPr>
-          <w:sz w:val="20"/>
-          <w:szCs w:val="20"/>
-        </w:rPr>
-        <w:t xml:space="preserve">Lampiran proses pengisian </w:t>
-      </w:r>
-      <w:proofErr w:type="spellStart"/>
-      <w:r>
-        <w:rPr>
-          <w:i/>
-          <w:iCs/>
-          <w:sz w:val="20"/>
-          <w:szCs w:val="20"/>
-        </w:rPr>
-        <w:t>informed</w:t>
-      </w:r>
-      <w:proofErr w:type="spellEnd"/>
-      <w:r>
-        <w:rPr>
-          <w:i/>
-          <w:iCs/>
-          <w:sz w:val="20"/>
-          <w:szCs w:val="20"/>
-        </w:rPr>
-        <w:t xml:space="preserve"> </w:t>
-      </w:r>
-      <w:proofErr w:type="spellStart"/>
-      <w:r>
-        <w:rPr>
-          <w:i/>
-          <w:iCs/>
-          <w:sz w:val="20"/>
-          <w:szCs w:val="20"/>
-        </w:rPr>
-        <w:t>concerned</w:t>
-      </w:r>
-      <w:bookmarkEnd w:id="85"/>
-      <w:proofErr w:type="spellEnd"/>
-    </w:p>
-    <w:p>
-      <w:pPr>
-        <w:pStyle w:val="BodyText"/>
-        <w:jc w:val="center"/>
-        <w:rPr>
-          <w:i/>
-          <w:iCs/>
-          <w:sz w:val="20"/>
-          <w:szCs w:val="20"/>
-        </w:rPr>
-      </w:pPr>
-    </w:p>
-    <w:p>
-      <w:pPr>
-        <w:pStyle w:val="BodyText"/>
-        <w:jc w:val="center"/>
-        <w:rPr>
-          <w:i/>
-          <w:iCs/>
-        </w:rPr>
-      </w:pPr>
-      <w:r>
-        <w:rPr>
-          <w:noProof/>
-        </w:rPr>
-        <w:drawing>
-          <wp:inline distT="0" distB="0" distL="0" distR="0" wp14:anchorId="508EEAE7" wp14:editId="15D68A8B">
-            <wp:extent cx="3598495" cy="2698984"/>
-            <wp:effectExtent l="0" t="0" r="2540" b="6350"/>
-            <wp:docPr id="50" name="Picture 50"/>
-            <wp:cNvGraphicFramePr>
-              <a:graphicFrameLocks xmlns:a="http://schemas.openxmlformats.org/drawingml/2006/main" noChangeAspect="1"/>
-            </wp:cNvGraphicFramePr>
-            <a:graphic xmlns:a="http://schemas.openxmlformats.org/drawingml/2006/main">
-              <a:graphicData uri="http://schemas.openxmlformats.org/drawingml/2006/picture">
-                <pic:pic xmlns:pic="http://schemas.openxmlformats.org/drawingml/2006/picture">
-                  <pic:nvPicPr>
-                    <pic:cNvPr id="0" name="Picture 50"/>
-                    <pic:cNvPicPr/>
-                  </pic:nvPicPr>
-                  <pic:blipFill>
-                    <a:blip r:embed="rId30" cstate="print">
-                      <a:extLst>
-                        <a:ext uri="{28A0092B-C50C-407E-A947-70E740481C1C}">
-                          <a14:useLocalDpi xmlns:a14="http://schemas.microsoft.com/office/drawing/2010/main" val="0"/>
-                        </a:ext>
-                      </a:extLst>
-                    </a:blip>
-                    <a:stretch>
-                      <a:fillRect/>
-                    </a:stretch>
-                  </pic:blipFill>
-                  <pic:spPr>
-                    <a:xfrm>
-                      <a:off x="0" y="0"/>
-                      <a:ext cx="3598495" cy="2698984"/>
-                    </a:xfrm>
-                    <a:prstGeom prst="rect">
-                      <a:avLst/>
-                    </a:prstGeom>
-                  </pic:spPr>
-                </pic:pic>
-              </a:graphicData>
-            </a:graphic>
-          </wp:inline>
-        </w:drawing>
-      </w:r>
-      <w:bookmarkStart w:id="86" w:name="_Toc137462326"/>
-    </w:p>
-    <w:p>
-      <w:pPr>
-        <w:pStyle w:val="BodyText"/>
-        <w:jc w:val="center"/>
-        <w:rPr>
-          <w:i/>
-          <w:iCs/>
-          <w:sz w:val="20"/>
-          <w:szCs w:val="20"/>
-        </w:rPr>
-      </w:pPr>
-      <w:r>
-        <w:rPr>
-          <w:sz w:val="20"/>
-          <w:szCs w:val="20"/>
-        </w:rPr>
-        <w:t xml:space="preserve">Lampiran proses pemasangan perangkat perekam </w:t>
-      </w:r>
-      <w:r>
-        <w:rPr>
-          <w:i/>
-          <w:iCs/>
-          <w:sz w:val="20"/>
-          <w:szCs w:val="20"/>
-        </w:rPr>
-        <w:t>EEG</w:t>
-      </w:r>
-      <w:bookmarkEnd w:id="86"/>
-    </w:p>
-    <w:p>
-      <w:pPr>
-        <w:pStyle w:val="ListParagraph"/>
-        <w:keepNext/>
-        <w:spacing w:line="360" w:lineRule="auto"/>
-        <w:ind w:left="0" w:right="3" w:firstLine="0"/>
-        <w:jc w:val="center"/>
-        <w:rPr>
-          <w:i/>
-          <w:iCs/>
-        </w:rPr>
-      </w:pPr>
-    </w:p>
-    <w:p>
-      <w:pPr>
-        <w:pStyle w:val="ListParagraph"/>
-        <w:keepNext/>
-        <w:spacing w:line="360" w:lineRule="auto"/>
-        <w:ind w:left="0" w:right="3" w:firstLine="0"/>
-        <w:jc w:val="center"/>
-      </w:pPr>
-    </w:p>
-    <w:p>
-      <w:pPr>
-        <w:spacing w:after="160"/>
-        <w:rPr>
-          <w:lang w:val="sv-SE"/>
-        </w:rPr>
-      </w:pPr>
-      <w:r>
-        <w:rPr>
-          <w:noProof/>
-        </w:rPr>
-        <w:drawing>
-          <wp:inline distT="0" distB="0" distL="0" distR="0" wp14:anchorId="25BB71C3" wp14:editId="180BBCC6">
-            <wp:extent cx="4857750" cy="6284959"/>
-            <wp:effectExtent l="0" t="0" r="0" b="0"/>
-            <wp:docPr id="1106558149" name="Picture 1106558149"/>
-            <wp:cNvGraphicFramePr>
-              <a:graphicFrameLocks xmlns:a="http://schemas.openxmlformats.org/drawingml/2006/main" noChangeAspect="1"/>
-            </wp:cNvGraphicFramePr>
-            <a:graphic xmlns:a="http://schemas.openxmlformats.org/drawingml/2006/main">
-              <a:graphicData uri="http://schemas.openxmlformats.org/drawingml/2006/picture">
-                <pic:pic xmlns:pic="http://schemas.openxmlformats.org/drawingml/2006/picture">
-                  <pic:nvPicPr>
-                    <pic:cNvPr id="0" name="Picture 1106558149"/>
-                    <pic:cNvPicPr/>
-                  </pic:nvPicPr>
-                  <pic:blipFill>
-                    <a:blip r:embed="rId31" cstate="print">
-                      <a:extLst>
-                        <a:ext uri="{28A0092B-C50C-407E-A947-70E740481C1C}">
-                          <a14:useLocalDpi xmlns:a14="http://schemas.microsoft.com/office/drawing/2010/main" val="0"/>
-                        </a:ext>
-                      </a:extLst>
-                    </a:blip>
-                    <a:stretch>
-                      <a:fillRect/>
-                    </a:stretch>
-                  </pic:blipFill>
-                  <pic:spPr>
-                    <a:xfrm>
-                      <a:off x="0" y="0"/>
-                      <a:ext cx="4857750" cy="6284959"/>
-                    </a:xfrm>
-                    <a:prstGeom prst="rect">
-                      <a:avLst/>
-                    </a:prstGeom>
-                  </pic:spPr>
-                </pic:pic>
-              </a:graphicData>
-            </a:graphic>
-          </wp:inline>
-        </w:drawing>
-      </w:r>
-    </w:p>
-    <w:p>
-      <w:pPr>
-        <w:pStyle w:val="cc"/>
-        <w:rPr>
-          <w:rFonts w:eastAsia="Times New Roman"/>
-          <w:sz w:val="20"/>
-          <w:szCs w:val="20"/>
-        </w:rPr>
-      </w:pPr>
-      <w:r>
-        <w:rPr>
-          <w:rFonts w:eastAsia="Times New Roman"/>
-          <w:sz w:val="20"/>
-          <w:szCs w:val="20"/>
-        </w:rPr>
-        <w:t xml:space="preserve">Lampiran </w:t>
-      </w:r>
-      <w:r>
-        <w:rPr>
-          <w:rFonts w:eastAsia="Times New Roman"/>
-          <w:i/>
-          <w:iCs/>
-          <w:sz w:val="20"/>
-          <w:szCs w:val="20"/>
-        </w:rPr>
-        <w:t xml:space="preserve">informed concerned </w:t>
-      </w:r>
-      <w:proofErr w:type="spellStart"/>
-      <w:r>
-        <w:rPr>
-          <w:rFonts w:eastAsia="Times New Roman"/>
-          <w:sz w:val="20"/>
-          <w:szCs w:val="20"/>
-        </w:rPr>
-        <w:t>halaman</w:t>
-      </w:r>
-      <w:proofErr w:type="spellEnd"/>
-      <w:r>
-        <w:rPr>
-          <w:rFonts w:eastAsia="Times New Roman"/>
-          <w:sz w:val="20"/>
-          <w:szCs w:val="20"/>
-        </w:rPr>
-        <w:t xml:space="preserve"> 1</w:t>
-      </w:r>
-    </w:p>
-    <w:p>
-      <w:pPr>
-        <w:spacing w:after="160"/>
-        <w:rPr>
-          <w:lang w:val="sv-SE"/>
-        </w:rPr>
-      </w:pPr>
-    </w:p>
-    <w:p>
-      <w:pPr>
-        <w:spacing w:after="160"/>
-      </w:pPr>
-      <w:r>
-        <w:rPr>
-          <w:noProof/>
-        </w:rPr>
-        <w:lastRenderedPageBreak/>
-        <mc:AlternateContent>
-          <mc:Choice Requires="wps">
-            <w:drawing>
-              <wp:anchor distT="0" distB="0" distL="114300" distR="114300" simplePos="0" relativeHeight="251659264" behindDoc="0" locked="0" layoutInCell="1" allowOverlap="1" wp14:anchorId="06D16920" wp14:editId="2ABA9498">
-                <wp:simplePos x="0" y="0"/>
-                <wp:positionH relativeFrom="column">
-                  <wp:posOffset>2712720</wp:posOffset>
-                </wp:positionH>
-                <wp:positionV relativeFrom="paragraph">
-                  <wp:posOffset>3053715</wp:posOffset>
-                </wp:positionV>
-                <wp:extent cx="781050" cy="498475"/>
-                <wp:effectExtent l="0" t="0" r="0" b="0"/>
-                <wp:wrapNone/>
-                <wp:docPr id="4" name="Rectangle 4"/>
-                <wp:cNvGraphicFramePr/>
-                <a:graphic xmlns:a="http://schemas.openxmlformats.org/drawingml/2006/main">
-                  <a:graphicData uri="http://schemas.microsoft.com/office/word/2010/wordprocessingShape">
-                    <wps:wsp>
-                      <wps:cNvSpPr/>
-                      <wps:spPr>
-                        <a:xfrm>
-                          <a:off x="0" y="0"/>
-                          <a:ext cx="781050" cy="498475"/>
-                        </a:xfrm>
-                        <a:prstGeom prst="rect">
-                          <a:avLst/>
-                        </a:prstGeom>
-                        <a:solidFill>
-                          <a:schemeClr val="bg1"/>
-                        </a:solidFill>
-                        <a:ln>
-                          <a:noFill/>
-                        </a:ln>
-                      </wps:spPr>
-                      <wps:style>
-                        <a:lnRef idx="2">
-                          <a:schemeClr val="accent1">
-                            <a:shade val="50000"/>
-                          </a:schemeClr>
-                        </a:lnRef>
-                        <a:fillRef idx="1">
-                          <a:schemeClr val="accent1"/>
-                        </a:fillRef>
-                        <a:effectRef idx="0">
-                          <a:schemeClr val="accent1"/>
-                        </a:effectRef>
-                        <a:fontRef idx="minor">
-                          <a:schemeClr val="lt1"/>
-                        </a:fontRef>
-                      </wps:style>
-                      <wps:bodyPr rot="0" spcFirstLastPara="0" vertOverflow="overflow" horzOverflow="overflow" vert="horz" wrap="square" lIns="91440" tIns="45720" rIns="91440" bIns="45720" numCol="1" spcCol="0" rtlCol="0" fromWordArt="0" anchor="ctr" anchorCtr="0" forceAA="0" compatLnSpc="1">
-                        <a:prstTxWarp prst="textNoShape">
-                          <a:avLst/>
-                        </a:prstTxWarp>
-                        <a:noAutofit/>
-                      </wps:bodyPr>
-                    </wps:wsp>
-                  </a:graphicData>
-                </a:graphic>
-                <wp14:sizeRelH relativeFrom="margin">
-                  <wp14:pctWidth>0</wp14:pctWidth>
-                </wp14:sizeRelH>
-                <wp14:sizeRelV relativeFrom="margin">
-                  <wp14:pctHeight>0</wp14:pctHeight>
-                </wp14:sizeRelV>
-              </wp:anchor>
-            </w:drawing>
-          </mc:Choice>
-          <mc:Fallback>
-            <w:pict>
-              <v:rect w14:anchorId="222C1FF2" id="Rectangle 4" o:spid="_x0000_s1026" style="position:absolute;margin-left:213.6pt;margin-top:240.45pt;width:61.5pt;height:39.25pt;z-index:251659264;visibility:visible;mso-wrap-style:square;mso-width-percent:0;mso-height-percent:0;mso-wrap-distance-left:9pt;mso-wrap-distance-top:0;mso-wrap-distance-right:9pt;mso-wrap-distance-bottom:0;mso-position-horizontal:absolute;mso-position-horizontal-relative:text;mso-position-vertical:absolute;mso-position-vertical-relative:text;mso-width-percent:0;mso-height-percent:0;mso-width-relative:margin;mso-height-relative:margin;v-text-anchor:middle" o:gfxdata="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" fillcolor="white [3212]" stroked="f" strokeweight="2pt"/>
-            </w:pict>
-          </mc:Fallback>
-        </mc:AlternateContent>
-      </w:r>
-      <w:r>
-        <w:rPr>
-          <w:noProof/>
-        </w:rPr>
-        <w:drawing>
-          <wp:inline distT="0" distB="0" distL="0" distR="0" wp14:anchorId="52E345E3" wp14:editId="33211ABE">
-            <wp:extent cx="4858248" cy="6285599"/>
-            <wp:effectExtent l="0" t="0" r="0" b="1270"/>
-            <wp:docPr id="456469281" name="Picture 456469281"/>
-            <wp:cNvGraphicFramePr>
-              <a:graphicFrameLocks xmlns:a="http://schemas.openxmlformats.org/drawingml/2006/main" noChangeAspect="1"/>
-            </wp:cNvGraphicFramePr>
-            <a:graphic xmlns:a="http://schemas.openxmlformats.org/drawingml/2006/main">
-              <a:graphicData uri="http://schemas.openxmlformats.org/drawingml/2006/picture">
-                <pic:pic xmlns:pic="http://schemas.openxmlformats.org/drawingml/2006/picture">
-                  <pic:nvPicPr>
-                    <pic:cNvPr id="0" name="Picture 456469281"/>
-                    <pic:cNvPicPr/>
-                  </pic:nvPicPr>
-                  <pic:blipFill>
-                    <a:blip r:embed="rId32" cstate="print">
-                      <a:extLst>
-                        <a:ext uri="{28A0092B-C50C-407E-A947-70E740481C1C}">
-                          <a14:useLocalDpi xmlns:a14="http://schemas.microsoft.com/office/drawing/2010/main" val="0"/>
-                        </a:ext>
-                      </a:extLst>
-                    </a:blip>
-                    <a:stretch>
-                      <a:fillRect/>
-                    </a:stretch>
-                  </pic:blipFill>
-                  <pic:spPr>
-                    <a:xfrm>
-                      <a:off x="0" y="0"/>
-                      <a:ext cx="4858248" cy="6285599"/>
-                    </a:xfrm>
-                    <a:prstGeom prst="rect">
-                      <a:avLst/>
-                    </a:prstGeom>
-                  </pic:spPr>
-                </pic:pic>
-              </a:graphicData>
-            </a:graphic>
-          </wp:inline>
-        </w:drawing>
-      </w:r>
-    </w:p>
-    <w:p>
-      <w:pPr>
-        <w:pStyle w:val="cc"/>
-        <w:rPr>
-          <w:rFonts w:eastAsia="Times New Roman"/>
-          <w:sz w:val="20"/>
-          <w:szCs w:val="20"/>
-        </w:rPr>
-      </w:pPr>
-      <w:r>
-        <w:rPr>
-          <w:rFonts w:eastAsia="Times New Roman"/>
-          <w:sz w:val="20"/>
-          <w:szCs w:val="20"/>
-        </w:rPr>
-        <w:t xml:space="preserve">Lampiran </w:t>
-      </w:r>
-      <w:r>
-        <w:rPr>
-          <w:rFonts w:eastAsia="Times New Roman"/>
-          <w:i/>
-          <w:iCs/>
-          <w:sz w:val="20"/>
-          <w:szCs w:val="20"/>
-        </w:rPr>
-        <w:t xml:space="preserve">informed concerned </w:t>
-      </w:r>
-      <w:proofErr w:type="spellStart"/>
-      <w:r>
-        <w:rPr>
-          <w:rFonts w:eastAsia="Times New Roman"/>
-          <w:sz w:val="20"/>
-          <w:szCs w:val="20"/>
-        </w:rPr>
-        <w:t>halaman</w:t>
-      </w:r>
-      <w:proofErr w:type="spellEnd"/>
-      <w:r>
-        <w:rPr>
-          <w:rFonts w:eastAsia="Times New Roman"/>
-          <w:sz w:val="20"/>
-          <w:szCs w:val="20"/>
-        </w:rPr>
-        <w:t xml:space="preserve"> 2</w:t>
-      </w:r>
-    </w:p>
-    <w:p>
-      <w:pPr>
-        <w:pStyle w:val="BodyText"/>
-        <w:ind w:left="720"/>
-      </w:pPr>
-    </w:p>
-    <w:p>
-      <w:pPr>
-        <w:pStyle w:val="BodyText"/>
-        <w:ind w:left="720"/>
-      </w:pPr>
-    </w:p>
-    <w:p>
-      <w:pPr>
-        <w:pStyle w:val="BodyText"/>
-        <w:ind w:left="720"/>
-      </w:pPr>
-    </w:p>
-    <w:p>
-      <w:pPr>
-        <w:pStyle w:val="BodyText"/>
-        <w:ind w:left="720"/>
-      </w:pPr>
     </w:p>
     <w:p>
       <w:pPr>
@@ -35182,7 +34734,6 @@
         <w:ind w:left="709" w:hanging="709"/>
       </w:pPr>
       <w:r>
-        <w:lastRenderedPageBreak/>
         <w:t>Pengolahan</w:t>
       </w:r>
       <w:r>
@@ -35195,6 +34746,9 @@
         <w:jc w:val="center"/>
       </w:pPr>
       <w:r>
+        <w:rPr>
+          <w:noProof/>
+        </w:rPr>
         <w:drawing>
           <wp:inline distT="0" distB="0" distL="0" distR="0" wp14:anchorId="13DB305D" wp14:editId="27B128F8">
             <wp:extent cx="4359729" cy="1609712"/>
@@ -35211,7 +34765,7 @@
                     <pic:cNvPicPr/>
                   </pic:nvPicPr>
                   <pic:blipFill>
-                    <a:blip r:embed="rId33"/>
+                    <a:blip r:embed="rId29"/>
                     <a:stretch>
                       <a:fillRect/>
                     </a:stretch>
@@ -35270,6 +34824,7 @@
       </w:pPr>
       <w:r>
         <w:rPr>
+          <w:noProof/>
           <w:sz w:val="20"/>
           <w:szCs w:val="20"/>
         </w:rPr>
@@ -35289,7 +34844,7 @@
                     <pic:cNvPicPr/>
                   </pic:nvPicPr>
                   <pic:blipFill>
-                    <a:blip r:embed="rId34"/>
+                    <a:blip r:embed="rId30"/>
                     <a:stretch>
                       <a:fillRect/>
                     </a:stretch>
@@ -35343,7 +34898,7 @@
       </w:pPr>
     </w:p>
     <w:sectPr>
-      <w:footerReference w:type="default" r:id="rId35"/>
+      <w:footerReference w:type="default" r:id="rId31"/>
       <w:pgSz w:w="11910" w:h="16840"/>
       <w:pgMar w:top="1701" w:right="1701" w:bottom="1701" w:left="2268" w:header="0" w:footer="1181" w:gutter="0"/>
       <w:cols w:space="720"/>

</xml_diff>